<commit_message>
Update docker architecture doc
</commit_message>
<xml_diff>
--- a/Docker.docx
+++ b/Docker.docx
@@ -18,16 +18,16 @@
           <w:szCs w:val="22"/>
         </w:rPr>
         <w:drawing>
-          <wp:anchor distT="0" distB="0" distL="114300" distR="114300" simplePos="0" relativeHeight="251658240" behindDoc="0" locked="0" layoutInCell="1" allowOverlap="1" wp14:anchorId="0F2DA709" wp14:editId="603B6B60">
+          <wp:anchor distT="0" distB="0" distL="114300" distR="114300" simplePos="0" relativeHeight="251658240" behindDoc="0" locked="0" layoutInCell="1" allowOverlap="1" wp14:anchorId="0F2DA709" wp14:editId="07EC6548">
             <wp:simplePos x="0" y="0"/>
             <wp:positionH relativeFrom="column">
-              <wp:posOffset>1401381</wp:posOffset>
+              <wp:posOffset>1401260</wp:posOffset>
             </wp:positionH>
             <wp:positionV relativeFrom="paragraph">
-              <wp:posOffset>-727992</wp:posOffset>
+              <wp:posOffset>-145290</wp:posOffset>
             </wp:positionV>
-            <wp:extent cx="3130318" cy="1799950"/>
-            <wp:effectExtent l="0" t="0" r="0" b="3810"/>
+            <wp:extent cx="2316035" cy="1331733"/>
+            <wp:effectExtent l="0" t="0" r="0" b="1905"/>
             <wp:wrapNone/>
             <wp:docPr id="1" name="Picture 1" descr="Logging for Rails apps in Docker | Manas.Tech"/>
             <wp:cNvGraphicFramePr>
@@ -60,7 +60,7 @@
                   <pic:spPr>
                     <a:xfrm>
                       <a:off x="0" y="0"/>
-                      <a:ext cx="3130318" cy="1799950"/>
+                      <a:ext cx="2335776" cy="1343084"/>
                     </a:xfrm>
                     <a:prstGeom prst="rect">
                       <a:avLst/>
@@ -517,6 +517,26 @@
           <w:szCs w:val="22"/>
         </w:rPr>
       </w:pPr>
+    </w:p>
+    <w:p>
+      <w:pPr>
+        <w:ind w:right="-613"/>
+        <w:rPr>
+          <w:rFonts w:cstheme="minorHAnsi"/>
+          <w:sz w:val="22"/>
+          <w:szCs w:val="22"/>
+        </w:rPr>
+      </w:pPr>
+    </w:p>
+    <w:p>
+      <w:pPr>
+        <w:ind w:right="-613"/>
+        <w:rPr>
+          <w:rFonts w:cstheme="minorHAnsi"/>
+          <w:sz w:val="22"/>
+          <w:szCs w:val="22"/>
+        </w:rPr>
+      </w:pPr>
       <w:r>
         <w:rPr>
           <w:rFonts w:cstheme="minorHAnsi"/>
@@ -568,7 +588,39 @@
           <w:sz w:val="22"/>
           <w:szCs w:val="22"/>
         </w:rPr>
-        <w:t>Before Docker, many users face the problem that a particular code is running in the developer's system but not in the user's system. So, the main reason to develop docker is to help developers to develop applications easily, ship them into containers, and can be deployed anywhere.</w:t>
+        <w:t>Before Docker, many users face the problem that a particular code is running in the developer's system but not in the user's system. So, the main reason to develop docker is to help developers</w:t>
+      </w:r>
+      <w:r>
+        <w:rPr>
+          <w:rFonts w:cstheme="minorHAnsi"/>
+          <w:sz w:val="22"/>
+          <w:szCs w:val="22"/>
+        </w:rPr>
+        <w:t xml:space="preserve"> to</w:t>
+      </w:r>
+      <w:r>
+        <w:rPr>
+          <w:rFonts w:cstheme="minorHAnsi"/>
+          <w:sz w:val="22"/>
+          <w:szCs w:val="22"/>
+        </w:rPr>
+        <w:t xml:space="preserve"> </w:t>
+      </w:r>
+      <w:r>
+        <w:rPr>
+          <w:rFonts w:cstheme="minorHAnsi"/>
+          <w:sz w:val="22"/>
+          <w:szCs w:val="22"/>
+        </w:rPr>
+        <w:t>develop applications easily, ship them into containers, and deploy them</w:t>
+      </w:r>
+      <w:r>
+        <w:rPr>
+          <w:rFonts w:cstheme="minorHAnsi"/>
+          <w:sz w:val="22"/>
+          <w:szCs w:val="22"/>
+        </w:rPr>
+        <w:t xml:space="preserve"> anywhere.</w:t>
       </w:r>
     </w:p>
     <w:p>
@@ -1250,46 +1302,21 @@
           <w:szCs w:val="22"/>
         </w:rPr>
       </w:pPr>
-    </w:p>
-    <w:p>
-      <w:pPr>
-        <w:rPr>
-          <w:rFonts w:cstheme="minorHAnsi"/>
-          <w:sz w:val="22"/>
-          <w:szCs w:val="22"/>
-        </w:rPr>
-      </w:pPr>
-      <w:r>
-        <w:rPr>
-          <w:rFonts w:cstheme="minorHAnsi"/>
-          <w:sz w:val="22"/>
-          <w:szCs w:val="22"/>
-        </w:rPr>
-        <w:t>6. Docker Architecture</w:t>
-      </w:r>
-    </w:p>
-    <w:p>
-      <w:pPr>
-        <w:rPr>
-          <w:rFonts w:cstheme="minorHAnsi"/>
-          <w:sz w:val="22"/>
-          <w:szCs w:val="22"/>
-        </w:rPr>
-      </w:pPr>
-      <w:r>
-        <w:rPr>
-          <w:rFonts w:cstheme="minorHAnsi"/>
+      <w:r>
+        <w:rPr>
+          <w:rFonts w:cstheme="minorHAnsi"/>
+          <w:noProof/>
           <w:sz w:val="22"/>
           <w:szCs w:val="22"/>
         </w:rPr>
         <w:drawing>
-          <wp:anchor distT="0" distB="0" distL="114300" distR="114300" simplePos="0" relativeHeight="251659264" behindDoc="0" locked="0" layoutInCell="1" allowOverlap="1" wp14:anchorId="72D19055" wp14:editId="5FA39F01">
+          <wp:anchor distT="0" distB="0" distL="114300" distR="114300" simplePos="0" relativeHeight="251659264" behindDoc="0" locked="0" layoutInCell="1" allowOverlap="1" wp14:anchorId="72D19055" wp14:editId="2612F2B8">
             <wp:simplePos x="0" y="0"/>
             <wp:positionH relativeFrom="column">
-              <wp:posOffset>99695</wp:posOffset>
+              <wp:posOffset>1541377</wp:posOffset>
             </wp:positionH>
             <wp:positionV relativeFrom="paragraph">
-              <wp:posOffset>14865</wp:posOffset>
+              <wp:posOffset>75273</wp:posOffset>
             </wp:positionV>
             <wp:extent cx="3991323" cy="2364837"/>
             <wp:effectExtent l="0" t="0" r="0" b="0"/>
@@ -1347,15 +1374,793 @@
           <w:szCs w:val="22"/>
         </w:rPr>
       </w:pPr>
-    </w:p>
-    <w:p>
-      <w:pPr>
-        <w:rPr>
-          <w:rFonts w:cstheme="minorHAnsi"/>
-          <w:sz w:val="22"/>
-          <w:szCs w:val="22"/>
-        </w:rPr>
-      </w:pPr>
+      <w:r>
+        <w:rPr>
+          <w:rFonts w:cstheme="minorHAnsi"/>
+          <w:sz w:val="22"/>
+          <w:szCs w:val="22"/>
+        </w:rPr>
+        <w:t>6. Docker Architecture</w:t>
+      </w:r>
+    </w:p>
+    <w:p>
+      <w:pPr>
+        <w:rPr>
+          <w:rFonts w:cstheme="minorHAnsi"/>
+          <w:sz w:val="22"/>
+          <w:szCs w:val="22"/>
+        </w:rPr>
+      </w:pPr>
+    </w:p>
+    <w:p>
+      <w:pPr>
+        <w:rPr>
+          <w:rFonts w:cstheme="minorHAnsi"/>
+          <w:sz w:val="22"/>
+          <w:szCs w:val="22"/>
+        </w:rPr>
+      </w:pPr>
+    </w:p>
+    <w:p>
+      <w:pPr>
+        <w:rPr>
+          <w:rFonts w:cstheme="minorHAnsi"/>
+          <w:sz w:val="22"/>
+          <w:szCs w:val="22"/>
+        </w:rPr>
+      </w:pPr>
+    </w:p>
+    <w:p>
+      <w:pPr>
+        <w:rPr>
+          <w:rFonts w:cstheme="minorHAnsi"/>
+          <w:sz w:val="22"/>
+          <w:szCs w:val="22"/>
+        </w:rPr>
+      </w:pPr>
+    </w:p>
+    <w:p>
+      <w:pPr>
+        <w:rPr>
+          <w:rFonts w:cstheme="minorHAnsi"/>
+          <w:sz w:val="22"/>
+          <w:szCs w:val="22"/>
+        </w:rPr>
+      </w:pPr>
+    </w:p>
+    <w:p>
+      <w:pPr>
+        <w:rPr>
+          <w:rFonts w:cstheme="minorHAnsi"/>
+          <w:sz w:val="22"/>
+          <w:szCs w:val="22"/>
+        </w:rPr>
+      </w:pPr>
+    </w:p>
+    <w:p>
+      <w:pPr>
+        <w:rPr>
+          <w:rFonts w:cstheme="minorHAnsi"/>
+          <w:sz w:val="22"/>
+          <w:szCs w:val="22"/>
+        </w:rPr>
+      </w:pPr>
+    </w:p>
+    <w:p>
+      <w:pPr>
+        <w:rPr>
+          <w:rFonts w:cstheme="minorHAnsi"/>
+          <w:sz w:val="22"/>
+          <w:szCs w:val="22"/>
+        </w:rPr>
+      </w:pPr>
+    </w:p>
+    <w:p>
+      <w:pPr>
+        <w:rPr>
+          <w:rFonts w:cstheme="minorHAnsi"/>
+          <w:sz w:val="22"/>
+          <w:szCs w:val="22"/>
+        </w:rPr>
+      </w:pPr>
+    </w:p>
+    <w:p>
+      <w:pPr>
+        <w:rPr>
+          <w:rFonts w:cstheme="minorHAnsi"/>
+          <w:sz w:val="22"/>
+          <w:szCs w:val="22"/>
+          <w:u w:val="single"/>
+        </w:rPr>
+      </w:pPr>
+      <w:r>
+        <w:rPr>
+          <w:rFonts w:cstheme="minorHAnsi"/>
+          <w:sz w:val="22"/>
+          <w:szCs w:val="22"/>
+          <w:u w:val="single"/>
+        </w:rPr>
+        <w:t>Docker Client</w:t>
+      </w:r>
+    </w:p>
+    <w:p>
+      <w:pPr>
+        <w:pStyle w:val="NormalWeb"/>
+        <w:shd w:val="clear" w:color="auto" w:fill="FFFFFF"/>
+        <w:jc w:val="both"/>
+        <w:rPr>
+          <w:rFonts w:asciiTheme="minorHAnsi" w:eastAsiaTheme="minorHAnsi" w:hAnsiTheme="minorHAnsi" w:cstheme="minorHAnsi"/>
+          <w:sz w:val="22"/>
+          <w:szCs w:val="22"/>
+          <w:lang w:eastAsia="en-US"/>
+        </w:rPr>
+      </w:pPr>
+      <w:r>
+        <w:rPr>
+          <w:rFonts w:asciiTheme="minorHAnsi" w:eastAsiaTheme="minorHAnsi" w:hAnsiTheme="minorHAnsi" w:cstheme="minorHAnsi"/>
+          <w:sz w:val="22"/>
+          <w:szCs w:val="22"/>
+          <w:lang w:eastAsia="en-US"/>
+        </w:rPr>
+        <w:t>Docker client uses </w:t>
+      </w:r>
+      <w:r>
+        <w:rPr>
+          <w:rFonts w:asciiTheme="minorHAnsi" w:eastAsiaTheme="minorHAnsi" w:hAnsiTheme="minorHAnsi" w:cstheme="minorHAnsi"/>
+          <w:b/>
+          <w:bCs/>
+          <w:sz w:val="22"/>
+          <w:szCs w:val="22"/>
+          <w:lang w:eastAsia="en-US"/>
+        </w:rPr>
+        <w:t>commands</w:t>
+      </w:r>
+      <w:r>
+        <w:rPr>
+          <w:rFonts w:asciiTheme="minorHAnsi" w:eastAsiaTheme="minorHAnsi" w:hAnsiTheme="minorHAnsi" w:cstheme="minorHAnsi"/>
+          <w:sz w:val="22"/>
+          <w:szCs w:val="22"/>
+          <w:lang w:eastAsia="en-US"/>
+        </w:rPr>
+        <w:t> and </w:t>
+      </w:r>
+      <w:r>
+        <w:rPr>
+          <w:rFonts w:asciiTheme="minorHAnsi" w:eastAsiaTheme="minorHAnsi" w:hAnsiTheme="minorHAnsi" w:cstheme="minorHAnsi"/>
+          <w:b/>
+          <w:bCs/>
+          <w:sz w:val="22"/>
+          <w:szCs w:val="22"/>
+          <w:lang w:eastAsia="en-US"/>
+        </w:rPr>
+        <w:t>REST APIs</w:t>
+      </w:r>
+      <w:r>
+        <w:rPr>
+          <w:rFonts w:asciiTheme="minorHAnsi" w:eastAsiaTheme="minorHAnsi" w:hAnsiTheme="minorHAnsi" w:cstheme="minorHAnsi"/>
+          <w:sz w:val="22"/>
+          <w:szCs w:val="22"/>
+          <w:lang w:eastAsia="en-US"/>
+        </w:rPr>
+        <w:t> to communicate with the Docker Daemon (Server). When a client runs any docker command on the docker client terminal, the client terminal sends these docker commands to the Docker daemon. Docker daemon receives these commands from the docker client in the form of command and REST API's request.</w:t>
+      </w:r>
+    </w:p>
+    <w:p>
+      <w:pPr>
+        <w:pStyle w:val="Heading4"/>
+        <w:pBdr>
+          <w:left w:val="single" w:sz="18" w:space="30" w:color="FFA500"/>
+        </w:pBdr>
+        <w:shd w:val="clear" w:color="auto" w:fill="FAEBD7"/>
+        <w:jc w:val="both"/>
+        <w:rPr>
+          <w:rFonts w:asciiTheme="minorHAnsi" w:eastAsiaTheme="minorHAnsi" w:hAnsiTheme="minorHAnsi" w:cstheme="minorHAnsi"/>
+          <w:i w:val="0"/>
+          <w:iCs w:val="0"/>
+          <w:color w:val="auto"/>
+          <w:sz w:val="22"/>
+          <w:szCs w:val="22"/>
+        </w:rPr>
+      </w:pPr>
+      <w:r>
+        <w:rPr>
+          <w:rFonts w:asciiTheme="minorHAnsi" w:eastAsiaTheme="minorHAnsi" w:hAnsiTheme="minorHAnsi" w:cstheme="minorHAnsi"/>
+          <w:i w:val="0"/>
+          <w:iCs w:val="0"/>
+          <w:color w:val="auto"/>
+          <w:sz w:val="22"/>
+          <w:szCs w:val="22"/>
+        </w:rPr>
+        <w:t>Note: Docker Client has the ability to communicate with more than one docker daemon.</w:t>
+      </w:r>
+    </w:p>
+    <w:p>
+      <w:pPr>
+        <w:pStyle w:val="NormalWeb"/>
+        <w:shd w:val="clear" w:color="auto" w:fill="FFFFFF"/>
+        <w:spacing w:after="0" w:afterAutospacing="0"/>
+        <w:jc w:val="both"/>
+        <w:rPr>
+          <w:rFonts w:asciiTheme="minorHAnsi" w:eastAsiaTheme="minorHAnsi" w:hAnsiTheme="minorHAnsi" w:cstheme="minorHAnsi"/>
+          <w:sz w:val="22"/>
+          <w:szCs w:val="22"/>
+          <w:lang w:eastAsia="en-US"/>
+        </w:rPr>
+      </w:pPr>
+      <w:r>
+        <w:rPr>
+          <w:rFonts w:asciiTheme="minorHAnsi" w:eastAsiaTheme="minorHAnsi" w:hAnsiTheme="minorHAnsi" w:cstheme="minorHAnsi"/>
+          <w:sz w:val="22"/>
+          <w:szCs w:val="22"/>
+          <w:lang w:eastAsia="en-US"/>
+        </w:rPr>
+        <w:t>Docker Client uses Command Line Interface (CLI) to run the following commands -</w:t>
+      </w:r>
+    </w:p>
+    <w:p>
+      <w:pPr>
+        <w:pStyle w:val="NormalWeb"/>
+        <w:shd w:val="clear" w:color="auto" w:fill="FFFFFF"/>
+        <w:spacing w:before="0" w:beforeAutospacing="0" w:after="0" w:afterAutospacing="0"/>
+        <w:jc w:val="both"/>
+        <w:rPr>
+          <w:rFonts w:asciiTheme="minorHAnsi" w:eastAsiaTheme="minorHAnsi" w:hAnsiTheme="minorHAnsi" w:cstheme="minorHAnsi"/>
+          <w:sz w:val="22"/>
+          <w:szCs w:val="22"/>
+          <w:lang w:eastAsia="en-US"/>
+        </w:rPr>
+      </w:pPr>
+      <w:r>
+        <w:rPr>
+          <w:rFonts w:asciiTheme="minorHAnsi" w:eastAsiaTheme="minorHAnsi" w:hAnsiTheme="minorHAnsi" w:cstheme="minorHAnsi"/>
+          <w:sz w:val="22"/>
+          <w:szCs w:val="22"/>
+          <w:lang w:eastAsia="en-US"/>
+        </w:rPr>
+        <w:t>docker build</w:t>
+      </w:r>
+    </w:p>
+    <w:p>
+      <w:pPr>
+        <w:pStyle w:val="NormalWeb"/>
+        <w:shd w:val="clear" w:color="auto" w:fill="FFFFFF"/>
+        <w:spacing w:before="0" w:beforeAutospacing="0" w:after="0" w:afterAutospacing="0"/>
+        <w:jc w:val="both"/>
+        <w:rPr>
+          <w:rFonts w:asciiTheme="minorHAnsi" w:eastAsiaTheme="minorHAnsi" w:hAnsiTheme="minorHAnsi" w:cstheme="minorHAnsi"/>
+          <w:sz w:val="22"/>
+          <w:szCs w:val="22"/>
+          <w:lang w:eastAsia="en-US"/>
+        </w:rPr>
+      </w:pPr>
+      <w:r>
+        <w:rPr>
+          <w:rFonts w:asciiTheme="minorHAnsi" w:eastAsiaTheme="minorHAnsi" w:hAnsiTheme="minorHAnsi" w:cstheme="minorHAnsi"/>
+          <w:sz w:val="22"/>
+          <w:szCs w:val="22"/>
+          <w:lang w:eastAsia="en-US"/>
+        </w:rPr>
+        <w:t>docker pull</w:t>
+      </w:r>
+    </w:p>
+    <w:p>
+      <w:pPr>
+        <w:pStyle w:val="NormalWeb"/>
+        <w:shd w:val="clear" w:color="auto" w:fill="FFFFFF"/>
+        <w:spacing w:before="0" w:beforeAutospacing="0"/>
+        <w:jc w:val="both"/>
+        <w:rPr>
+          <w:rFonts w:asciiTheme="minorHAnsi" w:eastAsiaTheme="minorHAnsi" w:hAnsiTheme="minorHAnsi" w:cstheme="minorHAnsi"/>
+          <w:sz w:val="22"/>
+          <w:szCs w:val="22"/>
+          <w:lang w:eastAsia="en-US"/>
+        </w:rPr>
+      </w:pPr>
+      <w:r>
+        <w:rPr>
+          <w:rFonts w:asciiTheme="minorHAnsi" w:eastAsiaTheme="minorHAnsi" w:hAnsiTheme="minorHAnsi" w:cstheme="minorHAnsi"/>
+          <w:sz w:val="22"/>
+          <w:szCs w:val="22"/>
+          <w:lang w:eastAsia="en-US"/>
+        </w:rPr>
+        <w:t>docker run</w:t>
+      </w:r>
+    </w:p>
+    <w:p>
+      <w:pPr>
+        <w:pStyle w:val="Heading3"/>
+        <w:shd w:val="clear" w:color="auto" w:fill="FFFFFF"/>
+        <w:spacing w:before="0" w:beforeAutospacing="0" w:after="0" w:afterAutospacing="0" w:line="312" w:lineRule="atLeast"/>
+        <w:jc w:val="both"/>
+        <w:rPr>
+          <w:rFonts w:asciiTheme="minorHAnsi" w:eastAsiaTheme="minorHAnsi" w:hAnsiTheme="minorHAnsi" w:cstheme="minorHAnsi"/>
+          <w:b w:val="0"/>
+          <w:bCs w:val="0"/>
+          <w:sz w:val="22"/>
+          <w:szCs w:val="22"/>
+          <w:u w:val="single"/>
+          <w:lang w:eastAsia="en-US"/>
+        </w:rPr>
+      </w:pPr>
+      <w:r>
+        <w:rPr>
+          <w:rFonts w:asciiTheme="minorHAnsi" w:eastAsiaTheme="minorHAnsi" w:hAnsiTheme="minorHAnsi" w:cstheme="minorHAnsi"/>
+          <w:b w:val="0"/>
+          <w:bCs w:val="0"/>
+          <w:sz w:val="22"/>
+          <w:szCs w:val="22"/>
+          <w:u w:val="single"/>
+          <w:lang w:eastAsia="en-US"/>
+        </w:rPr>
+        <w:t>Docker Host</w:t>
+      </w:r>
+    </w:p>
+    <w:p>
+      <w:pPr>
+        <w:pStyle w:val="NormalWeb"/>
+        <w:shd w:val="clear" w:color="auto" w:fill="FFFFFF"/>
+        <w:jc w:val="both"/>
+        <w:rPr>
+          <w:rFonts w:asciiTheme="minorHAnsi" w:eastAsiaTheme="minorHAnsi" w:hAnsiTheme="minorHAnsi" w:cstheme="minorHAnsi"/>
+          <w:sz w:val="22"/>
+          <w:szCs w:val="22"/>
+          <w:lang w:eastAsia="en-US"/>
+        </w:rPr>
+      </w:pPr>
+      <w:r>
+        <w:rPr>
+          <w:rFonts w:asciiTheme="minorHAnsi" w:eastAsiaTheme="minorHAnsi" w:hAnsiTheme="minorHAnsi" w:cstheme="minorHAnsi"/>
+          <w:sz w:val="22"/>
+          <w:szCs w:val="22"/>
+          <w:lang w:eastAsia="en-US"/>
+        </w:rPr>
+        <w:t>Docker Host is used to provide an environment to execute and run applications. It contains the docker daemon, images, containers, networks, and storage.</w:t>
+      </w:r>
+    </w:p>
+    <w:p>
+      <w:pPr>
+        <w:pStyle w:val="NormalWeb"/>
+        <w:shd w:val="clear" w:color="auto" w:fill="FFFFFF"/>
+        <w:spacing w:before="0" w:beforeAutospacing="0" w:after="0" w:afterAutospacing="0"/>
+        <w:jc w:val="both"/>
+        <w:rPr>
+          <w:rFonts w:asciiTheme="minorHAnsi" w:eastAsiaTheme="minorHAnsi" w:hAnsiTheme="minorHAnsi" w:cstheme="minorHAnsi"/>
+          <w:sz w:val="22"/>
+          <w:szCs w:val="22"/>
+          <w:u w:val="single"/>
+          <w:lang w:eastAsia="en-US"/>
+        </w:rPr>
+      </w:pPr>
+      <w:r>
+        <w:rPr>
+          <w:rFonts w:asciiTheme="minorHAnsi" w:eastAsiaTheme="minorHAnsi" w:hAnsiTheme="minorHAnsi" w:cstheme="minorHAnsi"/>
+          <w:sz w:val="22"/>
+          <w:szCs w:val="22"/>
+          <w:u w:val="single"/>
+          <w:lang w:eastAsia="en-US"/>
+        </w:rPr>
+        <w:t>Docker Registry</w:t>
+      </w:r>
+    </w:p>
+    <w:p>
+      <w:pPr>
+        <w:pStyle w:val="NormalWeb"/>
+        <w:shd w:val="clear" w:color="auto" w:fill="FFFFFF"/>
+        <w:spacing w:before="0" w:beforeAutospacing="0" w:after="0" w:afterAutospacing="0"/>
+        <w:jc w:val="both"/>
+        <w:rPr>
+          <w:rFonts w:asciiTheme="minorHAnsi" w:eastAsiaTheme="minorHAnsi" w:hAnsiTheme="minorHAnsi" w:cstheme="minorHAnsi"/>
+          <w:sz w:val="22"/>
+          <w:szCs w:val="22"/>
+          <w:lang w:eastAsia="en-US"/>
+        </w:rPr>
+      </w:pPr>
+      <w:r>
+        <w:rPr>
+          <w:rFonts w:asciiTheme="minorHAnsi" w:eastAsiaTheme="minorHAnsi" w:hAnsiTheme="minorHAnsi" w:cstheme="minorHAnsi"/>
+          <w:sz w:val="22"/>
+          <w:szCs w:val="22"/>
+          <w:lang w:eastAsia="en-US"/>
+        </w:rPr>
+        <w:t>Docker Registry manages and stores the Docker images.</w:t>
+      </w:r>
+    </w:p>
+    <w:p>
+      <w:pPr>
+        <w:pStyle w:val="NormalWeb"/>
+        <w:shd w:val="clear" w:color="auto" w:fill="FFFFFF"/>
+        <w:spacing w:before="0" w:beforeAutospacing="0" w:after="0" w:afterAutospacing="0"/>
+        <w:jc w:val="both"/>
+        <w:rPr>
+          <w:rFonts w:asciiTheme="minorHAnsi" w:eastAsiaTheme="minorHAnsi" w:hAnsiTheme="minorHAnsi" w:cstheme="minorHAnsi"/>
+          <w:sz w:val="22"/>
+          <w:szCs w:val="22"/>
+          <w:lang w:eastAsia="en-US"/>
+        </w:rPr>
+      </w:pPr>
+      <w:r>
+        <w:rPr>
+          <w:rFonts w:asciiTheme="minorHAnsi" w:eastAsiaTheme="minorHAnsi" w:hAnsiTheme="minorHAnsi" w:cstheme="minorHAnsi"/>
+          <w:sz w:val="22"/>
+          <w:szCs w:val="22"/>
+          <w:lang w:eastAsia="en-US"/>
+        </w:rPr>
+        <w:t>There are two types of registries in the Docker -</w:t>
+      </w:r>
+    </w:p>
+    <w:p>
+      <w:pPr>
+        <w:pStyle w:val="NormalWeb"/>
+        <w:shd w:val="clear" w:color="auto" w:fill="FFFFFF"/>
+        <w:spacing w:before="0" w:beforeAutospacing="0" w:after="0" w:afterAutospacing="0"/>
+        <w:jc w:val="both"/>
+        <w:rPr>
+          <w:rFonts w:asciiTheme="minorHAnsi" w:eastAsiaTheme="minorHAnsi" w:hAnsiTheme="minorHAnsi" w:cstheme="minorHAnsi"/>
+          <w:sz w:val="22"/>
+          <w:szCs w:val="22"/>
+          <w:lang w:eastAsia="en-US"/>
+        </w:rPr>
+      </w:pPr>
+      <w:r>
+        <w:rPr>
+          <w:rFonts w:asciiTheme="minorHAnsi" w:eastAsiaTheme="minorHAnsi" w:hAnsiTheme="minorHAnsi" w:cstheme="minorHAnsi"/>
+          <w:b/>
+          <w:bCs/>
+          <w:sz w:val="22"/>
+          <w:szCs w:val="22"/>
+          <w:lang w:eastAsia="en-US"/>
+        </w:rPr>
+        <w:t>Pubic Registry -</w:t>
+      </w:r>
+      <w:r>
+        <w:rPr>
+          <w:rFonts w:asciiTheme="minorHAnsi" w:eastAsiaTheme="minorHAnsi" w:hAnsiTheme="minorHAnsi" w:cstheme="minorHAnsi"/>
+          <w:sz w:val="22"/>
+          <w:szCs w:val="22"/>
+          <w:lang w:eastAsia="en-US"/>
+        </w:rPr>
+        <w:t> Public Registry is also called as </w:t>
+      </w:r>
+      <w:r>
+        <w:rPr>
+          <w:rFonts w:asciiTheme="minorHAnsi" w:eastAsiaTheme="minorHAnsi" w:hAnsiTheme="minorHAnsi" w:cstheme="minorHAnsi"/>
+          <w:b/>
+          <w:bCs/>
+          <w:sz w:val="22"/>
+          <w:szCs w:val="22"/>
+          <w:lang w:eastAsia="en-US"/>
+        </w:rPr>
+        <w:t>Docker hub</w:t>
+      </w:r>
+      <w:r>
+        <w:rPr>
+          <w:rFonts w:asciiTheme="minorHAnsi" w:eastAsiaTheme="minorHAnsi" w:hAnsiTheme="minorHAnsi" w:cstheme="minorHAnsi"/>
+          <w:sz w:val="22"/>
+          <w:szCs w:val="22"/>
+          <w:lang w:eastAsia="en-US"/>
+        </w:rPr>
+        <w:t>.</w:t>
+      </w:r>
+    </w:p>
+    <w:p>
+      <w:pPr>
+        <w:pStyle w:val="NormalWeb"/>
+        <w:shd w:val="clear" w:color="auto" w:fill="FFFFFF"/>
+        <w:spacing w:before="0" w:beforeAutospacing="0" w:after="0" w:afterAutospacing="0"/>
+        <w:jc w:val="both"/>
+        <w:rPr>
+          <w:rFonts w:asciiTheme="minorHAnsi" w:eastAsiaTheme="minorHAnsi" w:hAnsiTheme="minorHAnsi" w:cstheme="minorHAnsi"/>
+          <w:sz w:val="22"/>
+          <w:szCs w:val="22"/>
+          <w:lang w:eastAsia="en-US"/>
+        </w:rPr>
+      </w:pPr>
+      <w:r>
+        <w:rPr>
+          <w:rFonts w:asciiTheme="minorHAnsi" w:eastAsiaTheme="minorHAnsi" w:hAnsiTheme="minorHAnsi" w:cstheme="minorHAnsi"/>
+          <w:b/>
+          <w:bCs/>
+          <w:sz w:val="22"/>
+          <w:szCs w:val="22"/>
+          <w:lang w:eastAsia="en-US"/>
+        </w:rPr>
+        <w:t>Private Registry -</w:t>
+      </w:r>
+      <w:r>
+        <w:rPr>
+          <w:rFonts w:asciiTheme="minorHAnsi" w:eastAsiaTheme="minorHAnsi" w:hAnsiTheme="minorHAnsi" w:cstheme="minorHAnsi"/>
+          <w:sz w:val="22"/>
+          <w:szCs w:val="22"/>
+          <w:lang w:eastAsia="en-US"/>
+        </w:rPr>
+        <w:t> It is used to share images within the enterprise.</w:t>
+      </w:r>
+    </w:p>
+    <w:p>
+      <w:pPr>
+        <w:pStyle w:val="NormalWeb"/>
+        <w:shd w:val="clear" w:color="auto" w:fill="FFFFFF"/>
+        <w:spacing w:after="0" w:afterAutospacing="0"/>
+        <w:jc w:val="both"/>
+        <w:rPr>
+          <w:rFonts w:asciiTheme="minorHAnsi" w:eastAsiaTheme="minorHAnsi" w:hAnsiTheme="minorHAnsi" w:cstheme="minorHAnsi"/>
+          <w:sz w:val="22"/>
+          <w:szCs w:val="22"/>
+          <w:u w:val="single"/>
+          <w:lang w:eastAsia="en-US"/>
+        </w:rPr>
+      </w:pPr>
+      <w:r>
+        <w:rPr>
+          <w:rFonts w:asciiTheme="minorHAnsi" w:eastAsiaTheme="minorHAnsi" w:hAnsiTheme="minorHAnsi" w:cstheme="minorHAnsi"/>
+          <w:sz w:val="22"/>
+          <w:szCs w:val="22"/>
+          <w:u w:val="single"/>
+          <w:lang w:eastAsia="en-US"/>
+        </w:rPr>
+        <w:t>Docker Objects</w:t>
+      </w:r>
+    </w:p>
+    <w:p>
+      <w:pPr>
+        <w:pStyle w:val="NormalWeb"/>
+        <w:shd w:val="clear" w:color="auto" w:fill="FFFFFF"/>
+        <w:spacing w:before="0" w:beforeAutospacing="0" w:after="0" w:afterAutospacing="0"/>
+        <w:jc w:val="both"/>
+        <w:rPr>
+          <w:rFonts w:asciiTheme="minorHAnsi" w:eastAsiaTheme="minorHAnsi" w:hAnsiTheme="minorHAnsi" w:cstheme="minorHAnsi"/>
+          <w:sz w:val="22"/>
+          <w:szCs w:val="22"/>
+          <w:lang w:eastAsia="en-US"/>
+        </w:rPr>
+      </w:pPr>
+      <w:r>
+        <w:rPr>
+          <w:rFonts w:asciiTheme="minorHAnsi" w:eastAsiaTheme="minorHAnsi" w:hAnsiTheme="minorHAnsi" w:cstheme="minorHAnsi"/>
+          <w:sz w:val="22"/>
+          <w:szCs w:val="22"/>
+          <w:lang w:eastAsia="en-US"/>
+        </w:rPr>
+        <w:t>There are the following Docker Objects -</w:t>
+      </w:r>
+    </w:p>
+    <w:p>
+      <w:pPr>
+        <w:pStyle w:val="NormalWeb"/>
+        <w:numPr>
+          <w:ilvl w:val="0"/>
+          <w:numId w:val="9"/>
+        </w:numPr>
+        <w:shd w:val="clear" w:color="auto" w:fill="FFFFFF"/>
+        <w:spacing w:after="0" w:afterAutospacing="0"/>
+        <w:jc w:val="both"/>
+        <w:rPr>
+          <w:rFonts w:asciiTheme="minorHAnsi" w:eastAsiaTheme="minorHAnsi" w:hAnsiTheme="minorHAnsi" w:cstheme="minorHAnsi"/>
+          <w:sz w:val="22"/>
+          <w:szCs w:val="22"/>
+          <w:lang w:eastAsia="en-US"/>
+        </w:rPr>
+      </w:pPr>
+      <w:r>
+        <w:rPr>
+          <w:rFonts w:asciiTheme="minorHAnsi" w:eastAsiaTheme="minorHAnsi" w:hAnsiTheme="minorHAnsi" w:cstheme="minorHAnsi"/>
+          <w:sz w:val="22"/>
+          <w:szCs w:val="22"/>
+          <w:lang w:eastAsia="en-US"/>
+        </w:rPr>
+        <w:t>Docker Images</w:t>
+      </w:r>
+    </w:p>
+    <w:p>
+      <w:pPr>
+        <w:pStyle w:val="NormalWeb"/>
+        <w:shd w:val="clear" w:color="auto" w:fill="FFFFFF"/>
+        <w:jc w:val="both"/>
+        <w:rPr>
+          <w:rFonts w:asciiTheme="minorHAnsi" w:eastAsiaTheme="minorHAnsi" w:hAnsiTheme="minorHAnsi" w:cstheme="minorHAnsi"/>
+          <w:sz w:val="22"/>
+          <w:szCs w:val="22"/>
+          <w:lang w:eastAsia="en-US"/>
+        </w:rPr>
+      </w:pPr>
+      <w:r>
+        <w:rPr>
+          <w:rFonts w:asciiTheme="minorHAnsi" w:eastAsiaTheme="minorHAnsi" w:hAnsiTheme="minorHAnsi" w:cstheme="minorHAnsi"/>
+          <w:sz w:val="22"/>
+          <w:szCs w:val="22"/>
+          <w:lang w:eastAsia="en-US"/>
+        </w:rPr>
+        <w:t>Docker images are the </w:t>
+      </w:r>
+      <w:r>
+        <w:rPr>
+          <w:rFonts w:asciiTheme="minorHAnsi" w:eastAsiaTheme="minorHAnsi" w:hAnsiTheme="minorHAnsi" w:cstheme="minorHAnsi"/>
+          <w:b/>
+          <w:bCs/>
+          <w:sz w:val="22"/>
+          <w:szCs w:val="22"/>
+          <w:lang w:eastAsia="en-US"/>
+        </w:rPr>
+        <w:t>read-only binary templates</w:t>
+      </w:r>
+      <w:r>
+        <w:rPr>
+          <w:rFonts w:asciiTheme="minorHAnsi" w:eastAsiaTheme="minorHAnsi" w:hAnsiTheme="minorHAnsi" w:cstheme="minorHAnsi"/>
+          <w:sz w:val="22"/>
+          <w:szCs w:val="22"/>
+          <w:lang w:eastAsia="en-US"/>
+        </w:rPr>
+        <w:t> used to create Docker Containers. It uses a private container registry to share container images within the enterprise and also uses public container registry to share container images within the whole world. Metadata is also used by docket images to describe the container's abilities.</w:t>
+      </w:r>
+    </w:p>
+    <w:p>
+      <w:pPr>
+        <w:pStyle w:val="NormalWeb"/>
+        <w:numPr>
+          <w:ilvl w:val="0"/>
+          <w:numId w:val="9"/>
+        </w:numPr>
+        <w:shd w:val="clear" w:color="auto" w:fill="FFFFFF"/>
+        <w:spacing w:before="0" w:beforeAutospacing="0" w:after="0" w:afterAutospacing="0"/>
+        <w:jc w:val="both"/>
+        <w:rPr>
+          <w:rFonts w:asciiTheme="minorHAnsi" w:eastAsiaTheme="minorHAnsi" w:hAnsiTheme="minorHAnsi" w:cstheme="minorHAnsi"/>
+          <w:sz w:val="22"/>
+          <w:szCs w:val="22"/>
+          <w:lang w:eastAsia="en-US"/>
+        </w:rPr>
+      </w:pPr>
+      <w:r>
+        <w:rPr>
+          <w:rFonts w:asciiTheme="minorHAnsi" w:eastAsiaTheme="minorHAnsi" w:hAnsiTheme="minorHAnsi" w:cstheme="minorHAnsi"/>
+          <w:sz w:val="22"/>
+          <w:szCs w:val="22"/>
+          <w:lang w:eastAsia="en-US"/>
+        </w:rPr>
+        <w:t>Docker Containers</w:t>
+      </w:r>
+    </w:p>
+    <w:p>
+      <w:pPr>
+        <w:pStyle w:val="NormalWeb"/>
+        <w:shd w:val="clear" w:color="auto" w:fill="FFFFFF"/>
+        <w:spacing w:before="0" w:beforeAutospacing="0" w:after="0" w:afterAutospacing="0"/>
+        <w:jc w:val="both"/>
+        <w:rPr>
+          <w:rFonts w:asciiTheme="minorHAnsi" w:eastAsiaTheme="minorHAnsi" w:hAnsiTheme="minorHAnsi" w:cstheme="minorHAnsi"/>
+          <w:sz w:val="22"/>
+          <w:szCs w:val="22"/>
+          <w:lang w:eastAsia="en-US"/>
+        </w:rPr>
+      </w:pPr>
+      <w:r>
+        <w:rPr>
+          <w:rFonts w:asciiTheme="minorHAnsi" w:eastAsiaTheme="minorHAnsi" w:hAnsiTheme="minorHAnsi" w:cstheme="minorHAnsi"/>
+          <w:sz w:val="22"/>
+          <w:szCs w:val="22"/>
+          <w:lang w:eastAsia="en-US"/>
+        </w:rPr>
+        <w:t>Containers are the structural units of Docker, which is used to hold the entire package that is needed to run the application. The advantage of containers is that it requires very less resources.</w:t>
+      </w:r>
+    </w:p>
+    <w:p>
+      <w:pPr>
+        <w:pStyle w:val="NormalWeb"/>
+        <w:shd w:val="clear" w:color="auto" w:fill="FFFFFF"/>
+        <w:spacing w:before="0" w:beforeAutospacing="0" w:after="0" w:afterAutospacing="0"/>
+        <w:jc w:val="both"/>
+        <w:rPr>
+          <w:rFonts w:asciiTheme="minorHAnsi" w:eastAsiaTheme="minorHAnsi" w:hAnsiTheme="minorHAnsi" w:cstheme="minorHAnsi"/>
+          <w:sz w:val="22"/>
+          <w:szCs w:val="22"/>
+          <w:lang w:eastAsia="en-US"/>
+        </w:rPr>
+      </w:pPr>
+      <w:r>
+        <w:rPr>
+          <w:rFonts w:asciiTheme="minorHAnsi" w:eastAsiaTheme="minorHAnsi" w:hAnsiTheme="minorHAnsi" w:cstheme="minorHAnsi"/>
+          <w:sz w:val="22"/>
+          <w:szCs w:val="22"/>
+          <w:lang w:eastAsia="en-US"/>
+        </w:rPr>
+        <w:t>In other words, we can say that the image is a template, and the container is a copy of that template.</w:t>
+      </w:r>
+    </w:p>
+    <w:p>
+      <w:pPr>
+        <w:spacing w:line="195" w:lineRule="atLeast"/>
+        <w:rPr>
+          <w:rFonts w:ascii="Verdana" w:hAnsi="Verdana" w:cs="Times New Roman"/>
+          <w:caps/>
+          <w:color w:val="FFFFFF"/>
+          <w:sz w:val="15"/>
+          <w:szCs w:val="15"/>
+        </w:rPr>
+      </w:pPr>
+      <w:r>
+        <w:rPr>
+          <w:rFonts w:ascii="Verdana" w:hAnsi="Verdana"/>
+          <w:caps/>
+          <w:color w:val="FFFFFF"/>
+          <w:sz w:val="15"/>
+          <w:szCs w:val="15"/>
+        </w:rPr>
+        <w:t>AD</w:t>
+      </w:r>
+    </w:p>
+    <w:p>
+      <w:pPr>
+        <w:rPr>
+          <w:rFonts w:cstheme="minorHAnsi"/>
+          <w:sz w:val="22"/>
+          <w:szCs w:val="22"/>
+        </w:rPr>
+      </w:pPr>
+      <w:r>
+        <w:fldChar w:fldCharType="begin"/>
+      </w:r>
+      <w:r>
+        <w:instrText xml:space="preserve"> INCLUDEPICTURE "https://static.javatpoint.com/docker/images/docker-architecture2.png" \* MERGEFORMATINET </w:instrText>
+      </w:r>
+      <w:r>
+        <w:fldChar w:fldCharType="separate"/>
+      </w:r>
+      <w:r>
+        <w:rPr>
+          <w:noProof/>
+        </w:rPr>
+        <w:drawing>
+          <wp:inline distT="0" distB="0" distL="0" distR="0" wp14:anchorId="63979C9D" wp14:editId="26CF0379">
+            <wp:extent cx="6480810" cy="2480945"/>
+            <wp:effectExtent l="0" t="0" r="0" b="0"/>
+            <wp:docPr id="2" name="Picture 2" descr="Docker Architecture"/>
+            <wp:cNvGraphicFramePr>
+              <a:graphicFrameLocks xmlns:a="http://schemas.openxmlformats.org/drawingml/2006/main" noChangeAspect="1"/>
+            </wp:cNvGraphicFramePr>
+            <a:graphic xmlns:a="http://schemas.openxmlformats.org/drawingml/2006/main">
+              <a:graphicData uri="http://schemas.openxmlformats.org/drawingml/2006/picture">
+                <pic:pic xmlns:pic="http://schemas.openxmlformats.org/drawingml/2006/picture">
+                  <pic:nvPicPr>
+                    <pic:cNvPr id="0" name="Picture 1" descr="Docker Architecture"/>
+                    <pic:cNvPicPr>
+                      <a:picLocks noChangeAspect="1" noChangeArrowheads="1"/>
+                    </pic:cNvPicPr>
+                  </pic:nvPicPr>
+                  <pic:blipFill>
+                    <a:blip r:embed="rId8">
+                      <a:extLst>
+                        <a:ext uri="{28A0092B-C50C-407E-A947-70E740481C1C}">
+                          <a14:useLocalDpi xmlns:a14="http://schemas.microsoft.com/office/drawing/2010/main" val="0"/>
+                        </a:ext>
+                      </a:extLst>
+                    </a:blip>
+                    <a:srcRect/>
+                    <a:stretch>
+                      <a:fillRect/>
+                    </a:stretch>
+                  </pic:blipFill>
+                  <pic:spPr bwMode="auto">
+                    <a:xfrm>
+                      <a:off x="0" y="0"/>
+                      <a:ext cx="6480810" cy="2480945"/>
+                    </a:xfrm>
+                    <a:prstGeom prst="rect">
+                      <a:avLst/>
+                    </a:prstGeom>
+                    <a:noFill/>
+                    <a:ln>
+                      <a:noFill/>
+                    </a:ln>
+                  </pic:spPr>
+                </pic:pic>
+              </a:graphicData>
+            </a:graphic>
+          </wp:inline>
+        </w:drawing>
+      </w:r>
+      <w:r>
+        <w:fldChar w:fldCharType="end"/>
+      </w:r>
     </w:p>
     <w:sectPr>
       <w:pgSz w:w="11906" w:h="16838"/>
@@ -1708,6 +2513,95 @@
     </w:lvl>
   </w:abstractNum>
   <w:abstractNum w:abstractNumId="3" w15:restartNumberingAfterBreak="0">
+    <w:nsid w:val="2CBE35BF"/>
+    <w:multiLevelType w:val="hybridMultilevel"/>
+    <w:tmpl w:val="5EF42152"/>
+    <w:lvl w:ilvl="0" w:tplc="08090001">
+      <w:start w:val="1"/>
+      <w:numFmt w:val="bullet"/>
+      <w:lvlText w:val=""/>
+      <w:lvlJc w:val="left"/>
+      <w:pPr>
+        <w:ind w:left="720" w:hanging="360"/>
+      </w:pPr>
+      <w:rPr>
+        <w:rFonts w:ascii="Symbol" w:hAnsi="Symbol" w:hint="default"/>
+      </w:rPr>
+    </w:lvl>
+    <w:lvl w:ilvl="1" w:tplc="08090019" w:tentative="1">
+      <w:start w:val="1"/>
+      <w:numFmt w:val="lowerLetter"/>
+      <w:lvlText w:val="%2."/>
+      <w:lvlJc w:val="left"/>
+      <w:pPr>
+        <w:ind w:left="1440" w:hanging="360"/>
+      </w:pPr>
+    </w:lvl>
+    <w:lvl w:ilvl="2" w:tplc="0809001B" w:tentative="1">
+      <w:start w:val="1"/>
+      <w:numFmt w:val="lowerRoman"/>
+      <w:lvlText w:val="%3."/>
+      <w:lvlJc w:val="right"/>
+      <w:pPr>
+        <w:ind w:left="2160" w:hanging="180"/>
+      </w:pPr>
+    </w:lvl>
+    <w:lvl w:ilvl="3" w:tplc="0809000F" w:tentative="1">
+      <w:start w:val="1"/>
+      <w:numFmt w:val="decimal"/>
+      <w:lvlText w:val="%4."/>
+      <w:lvlJc w:val="left"/>
+      <w:pPr>
+        <w:ind w:left="2880" w:hanging="360"/>
+      </w:pPr>
+    </w:lvl>
+    <w:lvl w:ilvl="4" w:tplc="08090019" w:tentative="1">
+      <w:start w:val="1"/>
+      <w:numFmt w:val="lowerLetter"/>
+      <w:lvlText w:val="%5."/>
+      <w:lvlJc w:val="left"/>
+      <w:pPr>
+        <w:ind w:left="3600" w:hanging="360"/>
+      </w:pPr>
+    </w:lvl>
+    <w:lvl w:ilvl="5" w:tplc="0809001B" w:tentative="1">
+      <w:start w:val="1"/>
+      <w:numFmt w:val="lowerRoman"/>
+      <w:lvlText w:val="%6."/>
+      <w:lvlJc w:val="right"/>
+      <w:pPr>
+        <w:ind w:left="4320" w:hanging="180"/>
+      </w:pPr>
+    </w:lvl>
+    <w:lvl w:ilvl="6" w:tplc="0809000F" w:tentative="1">
+      <w:start w:val="1"/>
+      <w:numFmt w:val="decimal"/>
+      <w:lvlText w:val="%7."/>
+      <w:lvlJc w:val="left"/>
+      <w:pPr>
+        <w:ind w:left="5040" w:hanging="360"/>
+      </w:pPr>
+    </w:lvl>
+    <w:lvl w:ilvl="7" w:tplc="08090019" w:tentative="1">
+      <w:start w:val="1"/>
+      <w:numFmt w:val="lowerLetter"/>
+      <w:lvlText w:val="%8."/>
+      <w:lvlJc w:val="left"/>
+      <w:pPr>
+        <w:ind w:left="5760" w:hanging="360"/>
+      </w:pPr>
+    </w:lvl>
+    <w:lvl w:ilvl="8" w:tplc="0809001B" w:tentative="1">
+      <w:start w:val="1"/>
+      <w:numFmt w:val="lowerRoman"/>
+      <w:lvlText w:val="%9."/>
+      <w:lvlJc w:val="right"/>
+      <w:pPr>
+        <w:ind w:left="6480" w:hanging="180"/>
+      </w:pPr>
+    </w:lvl>
+  </w:abstractNum>
+  <w:abstractNum w:abstractNumId="4" w15:restartNumberingAfterBreak="0">
     <w:nsid w:val="37C9466E"/>
     <w:multiLevelType w:val="hybridMultilevel"/>
     <w:tmpl w:val="61EE5BDE"/>
@@ -1820,7 +2714,120 @@
       </w:rPr>
     </w:lvl>
   </w:abstractNum>
-  <w:abstractNum w:abstractNumId="4" w15:restartNumberingAfterBreak="0">
+  <w:abstractNum w:abstractNumId="5" w15:restartNumberingAfterBreak="0">
+    <w:nsid w:val="37F872D7"/>
+    <w:multiLevelType w:val="hybridMultilevel"/>
+    <w:tmpl w:val="F3F6B362"/>
+    <w:lvl w:ilvl="0" w:tplc="08090001">
+      <w:start w:val="1"/>
+      <w:numFmt w:val="bullet"/>
+      <w:lvlText w:val=""/>
+      <w:lvlJc w:val="left"/>
+      <w:pPr>
+        <w:ind w:left="720" w:hanging="360"/>
+      </w:pPr>
+      <w:rPr>
+        <w:rFonts w:ascii="Symbol" w:hAnsi="Symbol" w:hint="default"/>
+      </w:rPr>
+    </w:lvl>
+    <w:lvl w:ilvl="1" w:tplc="08090003" w:tentative="1">
+      <w:start w:val="1"/>
+      <w:numFmt w:val="bullet"/>
+      <w:lvlText w:val="o"/>
+      <w:lvlJc w:val="left"/>
+      <w:pPr>
+        <w:ind w:left="1440" w:hanging="360"/>
+      </w:pPr>
+      <w:rPr>
+        <w:rFonts w:ascii="Courier New" w:hAnsi="Courier New" w:cs="Courier New" w:hint="default"/>
+      </w:rPr>
+    </w:lvl>
+    <w:lvl w:ilvl="2" w:tplc="08090005" w:tentative="1">
+      <w:start w:val="1"/>
+      <w:numFmt w:val="bullet"/>
+      <w:lvlText w:val=""/>
+      <w:lvlJc w:val="left"/>
+      <w:pPr>
+        <w:ind w:left="2160" w:hanging="360"/>
+      </w:pPr>
+      <w:rPr>
+        <w:rFonts w:ascii="Wingdings" w:hAnsi="Wingdings" w:hint="default"/>
+      </w:rPr>
+    </w:lvl>
+    <w:lvl w:ilvl="3" w:tplc="08090001" w:tentative="1">
+      <w:start w:val="1"/>
+      <w:numFmt w:val="bullet"/>
+      <w:lvlText w:val=""/>
+      <w:lvlJc w:val="left"/>
+      <w:pPr>
+        <w:ind w:left="2880" w:hanging="360"/>
+      </w:pPr>
+      <w:rPr>
+        <w:rFonts w:ascii="Symbol" w:hAnsi="Symbol" w:hint="default"/>
+      </w:rPr>
+    </w:lvl>
+    <w:lvl w:ilvl="4" w:tplc="08090003" w:tentative="1">
+      <w:start w:val="1"/>
+      <w:numFmt w:val="bullet"/>
+      <w:lvlText w:val="o"/>
+      <w:lvlJc w:val="left"/>
+      <w:pPr>
+        <w:ind w:left="3600" w:hanging="360"/>
+      </w:pPr>
+      <w:rPr>
+        <w:rFonts w:ascii="Courier New" w:hAnsi="Courier New" w:cs="Courier New" w:hint="default"/>
+      </w:rPr>
+    </w:lvl>
+    <w:lvl w:ilvl="5" w:tplc="08090005" w:tentative="1">
+      <w:start w:val="1"/>
+      <w:numFmt w:val="bullet"/>
+      <w:lvlText w:val=""/>
+      <w:lvlJc w:val="left"/>
+      <w:pPr>
+        <w:ind w:left="4320" w:hanging="360"/>
+      </w:pPr>
+      <w:rPr>
+        <w:rFonts w:ascii="Wingdings" w:hAnsi="Wingdings" w:hint="default"/>
+      </w:rPr>
+    </w:lvl>
+    <w:lvl w:ilvl="6" w:tplc="08090001" w:tentative="1">
+      <w:start w:val="1"/>
+      <w:numFmt w:val="bullet"/>
+      <w:lvlText w:val=""/>
+      <w:lvlJc w:val="left"/>
+      <w:pPr>
+        <w:ind w:left="5040" w:hanging="360"/>
+      </w:pPr>
+      <w:rPr>
+        <w:rFonts w:ascii="Symbol" w:hAnsi="Symbol" w:hint="default"/>
+      </w:rPr>
+    </w:lvl>
+    <w:lvl w:ilvl="7" w:tplc="08090003" w:tentative="1">
+      <w:start w:val="1"/>
+      <w:numFmt w:val="bullet"/>
+      <w:lvlText w:val="o"/>
+      <w:lvlJc w:val="left"/>
+      <w:pPr>
+        <w:ind w:left="5760" w:hanging="360"/>
+      </w:pPr>
+      <w:rPr>
+        <w:rFonts w:ascii="Courier New" w:hAnsi="Courier New" w:cs="Courier New" w:hint="default"/>
+      </w:rPr>
+    </w:lvl>
+    <w:lvl w:ilvl="8" w:tplc="08090005" w:tentative="1">
+      <w:start w:val="1"/>
+      <w:numFmt w:val="bullet"/>
+      <w:lvlText w:val=""/>
+      <w:lvlJc w:val="left"/>
+      <w:pPr>
+        <w:ind w:left="6480" w:hanging="360"/>
+      </w:pPr>
+      <w:rPr>
+        <w:rFonts w:ascii="Wingdings" w:hAnsi="Wingdings" w:hint="default"/>
+      </w:rPr>
+    </w:lvl>
+  </w:abstractNum>
+  <w:abstractNum w:abstractNumId="6" w15:restartNumberingAfterBreak="0">
     <w:nsid w:val="493A091A"/>
     <w:multiLevelType w:val="hybridMultilevel"/>
     <w:tmpl w:val="A3B02898"/>
@@ -1932,7 +2939,7 @@
       </w:rPr>
     </w:lvl>
   </w:abstractNum>
-  <w:abstractNum w:abstractNumId="5" w15:restartNumberingAfterBreak="0">
+  <w:abstractNum w:abstractNumId="7" w15:restartNumberingAfterBreak="0">
     <w:nsid w:val="58E6473C"/>
     <w:multiLevelType w:val="hybridMultilevel"/>
     <w:tmpl w:val="01D6D07C"/>
@@ -2045,7 +3052,7 @@
       </w:rPr>
     </w:lvl>
   </w:abstractNum>
-  <w:abstractNum w:abstractNumId="6" w15:restartNumberingAfterBreak="0">
+  <w:abstractNum w:abstractNumId="8" w15:restartNumberingAfterBreak="0">
     <w:nsid w:val="7A334345"/>
     <w:multiLevelType w:val="hybridMultilevel"/>
     <w:tmpl w:val="D34CA19A"/>
@@ -2159,10 +3166,10 @@
     </w:lvl>
   </w:abstractNum>
   <w:num w:numId="1" w16cid:durableId="467825327">
-    <w:abstractNumId w:val="6"/>
+    <w:abstractNumId w:val="8"/>
   </w:num>
   <w:num w:numId="2" w16cid:durableId="143013216">
-    <w:abstractNumId w:val="5"/>
+    <w:abstractNumId w:val="7"/>
   </w:num>
   <w:num w:numId="3" w16cid:durableId="629433367">
     <w:abstractNumId w:val="2"/>
@@ -2171,12 +3178,18 @@
     <w:abstractNumId w:val="0"/>
   </w:num>
   <w:num w:numId="5" w16cid:durableId="1536114833">
-    <w:abstractNumId w:val="4"/>
+    <w:abstractNumId w:val="6"/>
   </w:num>
   <w:num w:numId="6" w16cid:durableId="327098793">
     <w:abstractNumId w:val="1"/>
   </w:num>
   <w:num w:numId="7" w16cid:durableId="1763145486">
+    <w:abstractNumId w:val="4"/>
+  </w:num>
+  <w:num w:numId="8" w16cid:durableId="1998417685">
+    <w:abstractNumId w:val="5"/>
+  </w:num>
+  <w:num w:numId="9" w16cid:durableId="1837961524">
     <w:abstractNumId w:val="3"/>
   </w:num>
 </w:numbering>
@@ -2577,6 +3590,29 @@
     <w:name w:val="Normal"/>
     <w:qFormat/>
   </w:style>
+  <w:style w:type="paragraph" w:styleId="Heading2">
+    <w:name w:val="heading 2"/>
+    <w:basedOn w:val="Normal"/>
+    <w:next w:val="Normal"/>
+    <w:link w:val="Heading2Char"/>
+    <w:uiPriority w:val="9"/>
+    <w:semiHidden/>
+    <w:unhideWhenUsed/>
+    <w:qFormat/>
+    <w:rsid w:val="00A16E27"/>
+    <w:pPr>
+      <w:keepNext/>
+      <w:keepLines/>
+      <w:spacing w:before="40"/>
+      <w:outlineLvl w:val="1"/>
+    </w:pPr>
+    <w:rPr>
+      <w:rFonts w:asciiTheme="majorHAnsi" w:eastAsiaTheme="majorEastAsia" w:hAnsiTheme="majorHAnsi" w:cstheme="majorBidi"/>
+      <w:color w:val="2F5496" w:themeColor="accent1" w:themeShade="BF"/>
+      <w:sz w:val="26"/>
+      <w:szCs w:val="26"/>
+    </w:rPr>
+  </w:style>
   <w:style w:type="paragraph" w:styleId="Heading3">
     <w:name w:val="heading 3"/>
     <w:basedOn w:val="Normal"/>
@@ -2595,6 +3631,28 @@
       <w:sz w:val="27"/>
       <w:szCs w:val="27"/>
       <w:lang w:eastAsia="en-GB"/>
+    </w:rPr>
+  </w:style>
+  <w:style w:type="paragraph" w:styleId="Heading4">
+    <w:name w:val="heading 4"/>
+    <w:basedOn w:val="Normal"/>
+    <w:next w:val="Normal"/>
+    <w:link w:val="Heading4Char"/>
+    <w:uiPriority w:val="9"/>
+    <w:unhideWhenUsed/>
+    <w:qFormat/>
+    <w:rsid w:val="00A16E27"/>
+    <w:pPr>
+      <w:keepNext/>
+      <w:keepLines/>
+      <w:spacing w:before="40"/>
+      <w:outlineLvl w:val="3"/>
+    </w:pPr>
+    <w:rPr>
+      <w:rFonts w:asciiTheme="majorHAnsi" w:eastAsiaTheme="majorEastAsia" w:hAnsiTheme="majorHAnsi" w:cstheme="majorBidi"/>
+      <w:i/>
+      <w:iCs/>
+      <w:color w:val="2F5496" w:themeColor="accent1" w:themeShade="BF"/>
     </w:rPr>
   </w:style>
   <w:style w:type="character" w:default="1" w:styleId="DefaultParagraphFont">
@@ -2912,6 +3970,44 @@
     <w:rPr>
       <w:rFonts w:ascii="Times New Roman" w:eastAsia="Times New Roman" w:hAnsi="Times New Roman" w:cs="Times New Roman"/>
       <w:lang w:eastAsia="en-GB"/>
+    </w:rPr>
+  </w:style>
+  <w:style w:type="character" w:customStyle="1" w:styleId="Heading2Char">
+    <w:name w:val="Heading 2 Char"/>
+    <w:basedOn w:val="DefaultParagraphFont"/>
+    <w:link w:val="Heading2"/>
+    <w:uiPriority w:val="9"/>
+    <w:semiHidden/>
+    <w:rsid w:val="00A16E27"/>
+    <w:rPr>
+      <w:rFonts w:asciiTheme="majorHAnsi" w:eastAsiaTheme="majorEastAsia" w:hAnsiTheme="majorHAnsi" w:cstheme="majorBidi"/>
+      <w:color w:val="2F5496" w:themeColor="accent1" w:themeShade="BF"/>
+      <w:sz w:val="26"/>
+      <w:szCs w:val="26"/>
+    </w:rPr>
+  </w:style>
+  <w:style w:type="character" w:customStyle="1" w:styleId="Heading4Char">
+    <w:name w:val="Heading 4 Char"/>
+    <w:basedOn w:val="DefaultParagraphFont"/>
+    <w:link w:val="Heading4"/>
+    <w:uiPriority w:val="9"/>
+    <w:rsid w:val="00A16E27"/>
+    <w:rPr>
+      <w:rFonts w:asciiTheme="majorHAnsi" w:eastAsiaTheme="majorEastAsia" w:hAnsiTheme="majorHAnsi" w:cstheme="majorBidi"/>
+      <w:i/>
+      <w:iCs/>
+      <w:color w:val="2F5496" w:themeColor="accent1" w:themeShade="BF"/>
+    </w:rPr>
+  </w:style>
+  <w:style w:type="character" w:styleId="Strong">
+    <w:name w:val="Strong"/>
+    <w:basedOn w:val="DefaultParagraphFont"/>
+    <w:uiPriority w:val="22"/>
+    <w:qFormat/>
+    <w:rsid w:val="00A16E27"/>
+    <w:rPr>
+      <w:b/>
+      <w:bCs/>
     </w:rPr>
   </w:style>
 </w:styles>

</xml_diff>